<commit_message>
Added more ideas for structure
</commit_message>
<xml_diff>
--- a/Structure.docx
+++ b/Structure.docx
@@ -264,73 +264,85 @@
           <w:sz w:val="24"/>
         </w:rPr>
       </w:pPr>
+    </w:p>
+    <w:p>
+      <w:pPr>
+        <w:rPr>
+          <w:b/>
+          <w:sz w:val="32"/>
+        </w:rPr>
+      </w:pPr>
+      <w:r>
+        <w:rPr>
+          <w:b/>
+          <w:sz w:val="32"/>
+        </w:rPr>
+        <w:t>Evaluation</w:t>
+      </w:r>
+    </w:p>
+    <w:p>
+      <w:r>
+        <w:t>Report on performance evaluation and any experimental work carried out</w:t>
+      </w:r>
+    </w:p>
+    <w:p>
+      <w:r>
+        <w:t>Compare what I have achieved to the initial aims</w:t>
+      </w:r>
+    </w:p>
+    <w:p>
+      <w:r>
+        <w:t>Compare functionality produced to the requirements</w:t>
+      </w:r>
+    </w:p>
+    <w:p>
+      <w:r>
+        <w:t>Cover software correctness i.e. Unit Tests</w:t>
+      </w:r>
+    </w:p>
+    <w:p>
+      <w:r>
+        <w:t xml:space="preserve">Compare implementations more critical aspects to implementations of CGP in other </w:t>
+      </w:r>
+      <w:r>
+        <w:t>languages</w:t>
+      </w:r>
+    </w:p>
+    <w:p>
+      <w:r>
+        <w:t xml:space="preserve">Potentially assess my implementation of CGP as a </w:t>
+      </w:r>
+      <w:r>
+        <w:t>Data Mining tool against other Data Mining paradigms such as decision trees, clustering…</w:t>
+      </w:r>
+    </w:p>
+    <w:p>
+      <w:r>
+        <w:t>U</w:t>
+      </w:r>
+      <w:r>
+        <w:t>sability study results</w:t>
+      </w:r>
+    </w:p>
+    <w:p/>
+    <w:p>
+      <w:r>
+        <w:t>How I think my skills in R have developed?</w:t>
+      </w:r>
+    </w:p>
+    <w:p>
+      <w:pPr>
+        <w:pStyle w:val="ListParagraph"/>
+        <w:numPr>
+          <w:ilvl w:val="0"/>
+          <w:numId w:val="1"/>
+        </w:numPr>
+      </w:pPr>
+      <w:r>
+        <w:t>Compare old tournament selection to newer version</w:t>
+      </w:r>
       <w:bookmarkStart w:id="0" w:name="_GoBack"/>
       <w:bookmarkEnd w:id="0"/>
-    </w:p>
-    <w:p>
-      <w:pPr>
-        <w:rPr>
-          <w:b/>
-          <w:sz w:val="32"/>
-        </w:rPr>
-      </w:pPr>
-      <w:r>
-        <w:rPr>
-          <w:b/>
-          <w:sz w:val="32"/>
-        </w:rPr>
-        <w:t>Evaluation</w:t>
-      </w:r>
-    </w:p>
-    <w:p>
-      <w:r>
-        <w:t>Report on performance evaluation and any experimental work carried out</w:t>
-      </w:r>
-    </w:p>
-    <w:p>
-      <w:r>
-        <w:t>Compare what I have achieved to the initial aims</w:t>
-      </w:r>
-    </w:p>
-    <w:p>
-      <w:r>
-        <w:t>Compare functionality produced to the requirements</w:t>
-      </w:r>
-    </w:p>
-    <w:p>
-      <w:r>
-        <w:t>Cover software correctness i.e. Unit Tests</w:t>
-      </w:r>
-    </w:p>
-    <w:p>
-      <w:r>
-        <w:t xml:space="preserve">Compare implementations more critical aspects to implementations of CGP in other </w:t>
-      </w:r>
-      <w:r>
-        <w:t>languages</w:t>
-      </w:r>
-    </w:p>
-    <w:p>
-      <w:r>
-        <w:t xml:space="preserve">Potentially assess my implementation of CGP as a </w:t>
-      </w:r>
-      <w:r>
-        <w:t>Data Mining tool against other Data Mining paradigms such as decision trees, clustering…</w:t>
-      </w:r>
-    </w:p>
-    <w:p>
-      <w:r>
-        <w:t>U</w:t>
-      </w:r>
-      <w:r>
-        <w:t>sability study results</w:t>
-      </w:r>
-    </w:p>
-    <w:p/>
-    <w:p>
-      <w:r>
-        <w:t>How I think my skills in R have developed?</w:t>
-      </w:r>
     </w:p>
     <w:p>
       <w:r>
@@ -376,6 +388,127 @@
     </w:sectPr>
   </w:body>
 </w:document>
+</file>
+
+<file path=word/numbering.xml><?xml version="1.0" encoding="utf-8"?>
+<w:numbering xmlns:wpc="http://schemas.microsoft.com/office/word/2010/wordprocessingCanvas" xmlns:cx="http://schemas.microsoft.com/office/drawing/2014/chartex" xmlns:cx1="http://schemas.microsoft.com/office/drawing/2015/9/8/chartex" xmlns:cx2="http://schemas.microsoft.com/office/drawing/2015/10/21/chartex" xmlns:cx3="http://schemas.microsoft.com/office/drawing/2016/5/9/chartex" xmlns:cx4="http://schemas.microsoft.com/office/drawing/2016/5/10/chartex" xmlns:cx5="http://schemas.microsoft.com/office/drawing/2016/5/11/chartex" xmlns:cx6="http://schemas.microsoft.com/office/drawing/2016/5/12/chartex" xmlns:cx7="http://schemas.microsoft.com/office/drawing/2016/5/13/chartex" xmlns:cx8="http://schemas.microsoft.com/office/drawing/2016/5/14/chartex" xmlns:mc="http://schemas.openxmlformats.org/markup-compatibility/2006" xmlns:aink="http://schemas.microsoft.com/office/drawing/2016/ink" xmlns:am3d="http://schemas.microsoft.com/office/drawing/2017/model3d" xmlns:o="urn:schemas-microsoft-com:office:office" xmlns:r="http://schemas.openxmlformats.org/officeDocument/2006/relationships" xmlns:m="http://schemas.openxmlformats.org/officeDocument/2006/math" xmlns:v="urn:schemas-microsoft-com:vml" xmlns:wp14="http://schemas.microsoft.com/office/word/2010/wordprocessingDrawing" xmlns:wp="http://schemas.openxmlformats.org/drawingml/2006/wordprocessingDrawing" xmlns:w10="urn:schemas-microsoft-com:office:word" xmlns:w="http://schemas.openxmlformats.org/wordprocessingml/2006/main" xmlns:w14="http://schemas.microsoft.com/office/word/2010/wordml" xmlns:w15="http://schemas.microsoft.com/office/word/2012/wordml" xmlns:w16cid="http://schemas.microsoft.com/office/word/2016/wordml/cid" xmlns:w16se="http://schemas.microsoft.com/office/word/2015/wordml/symex" xmlns:wpg="http://schemas.microsoft.com/office/word/2010/wordprocessingGroup" xmlns:wpi="http://schemas.microsoft.com/office/word/2010/wordprocessingInk" xmlns:wne="http://schemas.microsoft.com/office/word/2006/wordml" xmlns:wps="http://schemas.microsoft.com/office/word/2010/wordprocessingShape" mc:Ignorable="w14 w15 w16se w16cid wp14">
+  <w:abstractNum w:abstractNumId="0" w15:restartNumberingAfterBreak="0">
+    <w:nsid w:val="5CC95E28"/>
+    <w:multiLevelType w:val="hybridMultilevel"/>
+    <w:tmpl w:val="0276DDC0"/>
+    <w:lvl w:ilvl="0" w:tplc="08090001">
+      <w:start w:val="1"/>
+      <w:numFmt w:val="bullet"/>
+      <w:lvlText w:val=""/>
+      <w:lvlJc w:val="left"/>
+      <w:pPr>
+        <w:ind w:left="1440" w:hanging="360"/>
+      </w:pPr>
+      <w:rPr>
+        <w:rFonts w:ascii="Symbol" w:hAnsi="Symbol" w:hint="default"/>
+      </w:rPr>
+    </w:lvl>
+    <w:lvl w:ilvl="1" w:tplc="08090003" w:tentative="1">
+      <w:start w:val="1"/>
+      <w:numFmt w:val="bullet"/>
+      <w:lvlText w:val="o"/>
+      <w:lvlJc w:val="left"/>
+      <w:pPr>
+        <w:ind w:left="2160" w:hanging="360"/>
+      </w:pPr>
+      <w:rPr>
+        <w:rFonts w:ascii="Courier New" w:hAnsi="Courier New" w:cs="Courier New" w:hint="default"/>
+      </w:rPr>
+    </w:lvl>
+    <w:lvl w:ilvl="2" w:tplc="08090005" w:tentative="1">
+      <w:start w:val="1"/>
+      <w:numFmt w:val="bullet"/>
+      <w:lvlText w:val=""/>
+      <w:lvlJc w:val="left"/>
+      <w:pPr>
+        <w:ind w:left="2880" w:hanging="360"/>
+      </w:pPr>
+      <w:rPr>
+        <w:rFonts w:ascii="Wingdings" w:hAnsi="Wingdings" w:hint="default"/>
+      </w:rPr>
+    </w:lvl>
+    <w:lvl w:ilvl="3" w:tplc="08090001" w:tentative="1">
+      <w:start w:val="1"/>
+      <w:numFmt w:val="bullet"/>
+      <w:lvlText w:val=""/>
+      <w:lvlJc w:val="left"/>
+      <w:pPr>
+        <w:ind w:left="3600" w:hanging="360"/>
+      </w:pPr>
+      <w:rPr>
+        <w:rFonts w:ascii="Symbol" w:hAnsi="Symbol" w:hint="default"/>
+      </w:rPr>
+    </w:lvl>
+    <w:lvl w:ilvl="4" w:tplc="08090003" w:tentative="1">
+      <w:start w:val="1"/>
+      <w:numFmt w:val="bullet"/>
+      <w:lvlText w:val="o"/>
+      <w:lvlJc w:val="left"/>
+      <w:pPr>
+        <w:ind w:left="4320" w:hanging="360"/>
+      </w:pPr>
+      <w:rPr>
+        <w:rFonts w:ascii="Courier New" w:hAnsi="Courier New" w:cs="Courier New" w:hint="default"/>
+      </w:rPr>
+    </w:lvl>
+    <w:lvl w:ilvl="5" w:tplc="08090005" w:tentative="1">
+      <w:start w:val="1"/>
+      <w:numFmt w:val="bullet"/>
+      <w:lvlText w:val=""/>
+      <w:lvlJc w:val="left"/>
+      <w:pPr>
+        <w:ind w:left="5040" w:hanging="360"/>
+      </w:pPr>
+      <w:rPr>
+        <w:rFonts w:ascii="Wingdings" w:hAnsi="Wingdings" w:hint="default"/>
+      </w:rPr>
+    </w:lvl>
+    <w:lvl w:ilvl="6" w:tplc="08090001" w:tentative="1">
+      <w:start w:val="1"/>
+      <w:numFmt w:val="bullet"/>
+      <w:lvlText w:val=""/>
+      <w:lvlJc w:val="left"/>
+      <w:pPr>
+        <w:ind w:left="5760" w:hanging="360"/>
+      </w:pPr>
+      <w:rPr>
+        <w:rFonts w:ascii="Symbol" w:hAnsi="Symbol" w:hint="default"/>
+      </w:rPr>
+    </w:lvl>
+    <w:lvl w:ilvl="7" w:tplc="08090003" w:tentative="1">
+      <w:start w:val="1"/>
+      <w:numFmt w:val="bullet"/>
+      <w:lvlText w:val="o"/>
+      <w:lvlJc w:val="left"/>
+      <w:pPr>
+        <w:ind w:left="6480" w:hanging="360"/>
+      </w:pPr>
+      <w:rPr>
+        <w:rFonts w:ascii="Courier New" w:hAnsi="Courier New" w:cs="Courier New" w:hint="default"/>
+      </w:rPr>
+    </w:lvl>
+    <w:lvl w:ilvl="8" w:tplc="08090005" w:tentative="1">
+      <w:start w:val="1"/>
+      <w:numFmt w:val="bullet"/>
+      <w:lvlText w:val=""/>
+      <w:lvlJc w:val="left"/>
+      <w:pPr>
+        <w:ind w:left="7200" w:hanging="360"/>
+      </w:pPr>
+      <w:rPr>
+        <w:rFonts w:ascii="Wingdings" w:hAnsi="Wingdings" w:hint="default"/>
+      </w:rPr>
+    </w:lvl>
+  </w:abstractNum>
+  <w:num w:numId="1">
+    <w:abstractNumId w:val="0"/>
+  </w:num>
+</w:numbering>
 </file>
 
 <file path=word/styles.xml><?xml version="1.0" encoding="utf-8"?>
@@ -803,6 +936,17 @@
     <w:semiHidden/>
     <w:unhideWhenUsed/>
   </w:style>
+  <w:style w:type="paragraph" w:styleId="ListParagraph">
+    <w:name w:val="List Paragraph"/>
+    <w:basedOn w:val="Normal"/>
+    <w:uiPriority w:val="34"/>
+    <w:qFormat/>
+    <w:rsid w:val="00377309"/>
+    <w:pPr>
+      <w:ind w:left="720"/>
+      <w:contextualSpacing/>
+    </w:pPr>
+  </w:style>
 </w:styles>
 </file>
 

</xml_diff>

<commit_message>
Added more detail to structure
</commit_message>
<xml_diff>
--- a/Structure.docx
+++ b/Structure.docx
@@ -280,69 +280,118 @@
       <w:r>
         <w:t xml:space="preserve"> in the recursive version I originally created and this is an important feature of CGP.</w:t>
       </w:r>
+    </w:p>
+    <w:p>
+      <w:pPr>
+        <w:rPr>
+          <w:b/>
+          <w:sz w:val="24"/>
+        </w:rPr>
+      </w:pPr>
+    </w:p>
+    <w:p>
+      <w:pPr>
+        <w:rPr>
+          <w:b/>
+          <w:sz w:val="24"/>
+        </w:rPr>
+      </w:pPr>
+      <w:r>
+        <w:rPr>
+          <w:b/>
+          <w:sz w:val="24"/>
+        </w:rPr>
+        <w:t>Issues with Releasing software</w:t>
+      </w:r>
+    </w:p>
+    <w:p>
+      <w:pPr>
+        <w:ind w:firstLine="720"/>
+        <w:rPr>
+          <w:sz w:val="24"/>
+        </w:rPr>
+      </w:pPr>
+      <w:r>
+        <w:rPr>
+          <w:sz w:val="24"/>
+        </w:rPr>
+        <w:t xml:space="preserve">Talk about how to release it and </w:t>
+      </w:r>
+      <w:proofErr w:type="spellStart"/>
+      <w:r>
+        <w:rPr>
+          <w:sz w:val="24"/>
+        </w:rPr>
+        <w:t>whats</w:t>
+      </w:r>
+      <w:proofErr w:type="spellEnd"/>
+      <w:r>
+        <w:rPr>
+          <w:sz w:val="24"/>
+        </w:rPr>
+        <w:t xml:space="preserve"> expected if I have not done this yet,</w:t>
+      </w:r>
+    </w:p>
+    <w:p>
+      <w:pPr>
+        <w:ind w:firstLine="720"/>
+        <w:rPr>
+          <w:sz w:val="24"/>
+        </w:rPr>
+      </w:pPr>
+      <w:r>
+        <w:rPr>
+          <w:sz w:val="24"/>
+        </w:rPr>
+        <w:t>Talk about problems that I had here</w:t>
+      </w:r>
+    </w:p>
+    <w:p>
+      <w:pPr>
+        <w:rPr>
+          <w:b/>
+          <w:sz w:val="32"/>
+        </w:rPr>
+      </w:pPr>
+      <w:r>
+        <w:rPr>
+          <w:b/>
+          <w:sz w:val="32"/>
+        </w:rPr>
+        <w:t>Evaluation</w:t>
+      </w:r>
+    </w:p>
+    <w:p>
+      <w:r>
+        <w:t>Report on performance evaluation and any experimental work carried out</w:t>
+      </w:r>
+    </w:p>
+    <w:p>
+      <w:r>
+        <w:t>Compare what I have achieved to the initial aims</w:t>
+      </w:r>
+    </w:p>
+    <w:p>
+      <w:r>
+        <w:t>Compare functionality produced to the requirements</w:t>
+      </w:r>
+    </w:p>
+    <w:p>
+      <w:r>
+        <w:t>Cover software correctness i.e. Unit Tests</w:t>
+      </w:r>
+    </w:p>
+    <w:p>
+      <w:r>
+        <w:t xml:space="preserve">Compare implementations more critical aspects to implementations of CGP in other </w:t>
+      </w:r>
+      <w:r>
+        <w:t>languages</w:t>
+      </w:r>
+    </w:p>
+    <w:p>
       <w:bookmarkStart w:id="0" w:name="_GoBack"/>
       <w:bookmarkEnd w:id="0"/>
-    </w:p>
-    <w:p>
-      <w:pPr>
-        <w:rPr>
-          <w:b/>
-          <w:sz w:val="24"/>
-        </w:rPr>
-      </w:pPr>
-    </w:p>
-    <w:p>
-      <w:pPr>
-        <w:rPr>
-          <w:b/>
-          <w:sz w:val="32"/>
-        </w:rPr>
-      </w:pPr>
-      <w:r>
-        <w:rPr>
-          <w:b/>
-          <w:sz w:val="32"/>
-        </w:rPr>
-        <w:t>Evaluation</w:t>
-      </w:r>
-    </w:p>
-    <w:p>
-      <w:r>
-        <w:t>Report on performance evaluation and any experimental work carried out</w:t>
-      </w:r>
-    </w:p>
-    <w:p>
-      <w:r>
-        <w:t>Compare what I have achieved to the initial aims</w:t>
-      </w:r>
-    </w:p>
-    <w:p>
-      <w:r>
-        <w:t>Compare functionality produced to the requirements</w:t>
-      </w:r>
-    </w:p>
-    <w:p>
-      <w:r>
-        <w:t>Cover software correctness i.e. Unit Tests</w:t>
-      </w:r>
-    </w:p>
-    <w:p>
-      <w:r>
-        <w:t xml:space="preserve">Compare implementations more critical aspects to implementations of CGP in other </w:t>
-      </w:r>
-      <w:r>
-        <w:t>languages</w:t>
-      </w:r>
-    </w:p>
-    <w:p>
-      <w:r>
-        <w:t xml:space="preserve">Potentially assess my implementation of CGP as a </w:t>
-      </w:r>
-      <w:r>
-        <w:t>Data Mining tool against other Data Mining paradigms such as decision trees, clustering…</w:t>
-      </w:r>
-    </w:p>
-    <w:p>
       <w:r>
         <w:t>U</w:t>
       </w:r>

</xml_diff>

<commit_message>
Added more details to structure
</commit_message>
<xml_diff>
--- a/Structure.docx
+++ b/Structure.docx
@@ -188,7 +188,12 @@
         <w:ind w:left="720"/>
       </w:pPr>
       <w:r>
-        <w:t>Trying to represent the structure of the chromosome using an appropriate Data Structure in R. Should have used lists but chose to use Data Frames due to the interface provided in RStudio for working with them.</w:t>
+        <w:t>Trying to represent the structure of the chromosome using an appropriate Data Structure in R. Should have used lists but chose to</w:t>
+      </w:r>
+      <w:bookmarkStart w:id="0" w:name="_GoBack"/>
+      <w:bookmarkEnd w:id="0"/>
+      <w:r>
+        <w:t xml:space="preserve"> use Data Frames due to the interface provided in RStudio for working with them.</w:t>
       </w:r>
     </w:p>
     <w:p>
@@ -270,15 +275,21 @@
         <w:ind w:left="720"/>
       </w:pPr>
       <w:r>
-        <w:t xml:space="preserve">Issues faced with decoding, i.e. I wasn’t storing the values in the </w:t>
-      </w:r>
-      <w:proofErr w:type="spellStart"/>
-      <w:r>
-        <w:t>functionNodes</w:t>
-      </w:r>
-      <w:proofErr w:type="spellEnd"/>
-      <w:r>
-        <w:t xml:space="preserve"> in the recursive version I originally created and this is an important feature of CGP.</w:t>
+        <w:t xml:space="preserve">Issues faced with decoding, i.e. I wasn’t storing the values in the functionNodes in the recursive version I originally </w:t>
+      </w:r>
+      <w:r>
+        <w:t>created,</w:t>
+      </w:r>
+      <w:r>
+        <w:t xml:space="preserve"> and this is an important feature of CGP.</w:t>
+      </w:r>
+    </w:p>
+    <w:p>
+      <w:pPr>
+        <w:ind w:left="720"/>
+      </w:pPr>
+      <w:r>
+        <w:t>Other issues from problems doc, there is a lot. Maybe pick most important ones to the project / what shows I had to learn a lot</w:t>
       </w:r>
     </w:p>
     <w:p>
@@ -317,14 +328,12 @@
         </w:rPr>
         <w:t xml:space="preserve">Talk about how to release it and </w:t>
       </w:r>
-      <w:proofErr w:type="spellStart"/>
-      <w:r>
-        <w:rPr>
-          <w:sz w:val="24"/>
-        </w:rPr>
-        <w:t>whats</w:t>
-      </w:r>
-      <w:proofErr w:type="spellEnd"/>
+      <w:r>
+        <w:rPr>
+          <w:sz w:val="24"/>
+        </w:rPr>
+        <w:t>what’s</w:t>
+      </w:r>
       <w:r>
         <w:rPr>
           <w:sz w:val="24"/>
@@ -363,38 +372,7 @@
     </w:p>
     <w:p>
       <w:r>
-        <w:t>Report on performance evaluation and any experimental work carried out</w:t>
-      </w:r>
-    </w:p>
-    <w:p>
-      <w:r>
-        <w:t>Compare what I have achieved to the initial aims</w:t>
-      </w:r>
-    </w:p>
-    <w:p>
-      <w:r>
-        <w:t>Compare functionality produced to the requirements</w:t>
-      </w:r>
-    </w:p>
-    <w:p>
-      <w:r>
-        <w:t>Cover software correctness i.e. Unit Tests</w:t>
-      </w:r>
-    </w:p>
-    <w:p>
-      <w:r>
-        <w:t xml:space="preserve">Compare implementations more critical aspects to implementations of CGP in other </w:t>
-      </w:r>
-      <w:r>
-        <w:t>languages</w:t>
-      </w:r>
-    </w:p>
-    <w:p>
-      <w:r>
-        <w:t>U</w:t>
-      </w:r>
-      <w:r>
-        <w:t>sability study results</w:t>
+        <w:t>Usability study results</w:t>
       </w:r>
     </w:p>
     <w:p>
@@ -423,6 +401,45 @@
     </w:p>
     <w:p>
       <w:r>
+        <w:t>Cover software correctness i.e. Unit Tests</w:t>
+      </w:r>
+    </w:p>
+    <w:p>
+      <w:r>
+        <w:t xml:space="preserve">Compare implementations more critical aspects to implementations of CGP in other </w:t>
+      </w:r>
+      <w:r>
+        <w:t>languages</w:t>
+      </w:r>
+    </w:p>
+    <w:p>
+      <w:pPr>
+        <w:rPr>
+          <w:b/>
+          <w:sz w:val="32"/>
+        </w:rPr>
+      </w:pPr>
+      <w:r>
+        <w:rPr>
+          <w:b/>
+          <w:sz w:val="32"/>
+        </w:rPr>
+        <w:t>Reflection</w:t>
+      </w:r>
+    </w:p>
+    <w:p>
+      <w:r>
+        <w:t>Compare what I have achieved to the initial aims</w:t>
+      </w:r>
+    </w:p>
+    <w:p>
+      <w:r>
+        <w:t>Compare functionality produced to the requirements</w:t>
+      </w:r>
+    </w:p>
+    <w:p/>
+    <w:p>
+      <w:r>
         <w:t>How I think my skills in R have developed?</w:t>
       </w:r>
     </w:p>
@@ -442,8 +459,6 @@
       <w:r>
         <w:t>Self-evaluation of my experience using R?</w:t>
       </w:r>
-      <w:bookmarkStart w:id="0" w:name="_GoBack"/>
-      <w:bookmarkEnd w:id="0"/>
     </w:p>
     <w:p/>
     <w:p>
@@ -463,6 +478,7 @@
     </w:p>
     <w:p>
       <w:r>
+        <w:lastRenderedPageBreak/>
         <w:t>Briefly mention achievements compared to aims again</w:t>
       </w:r>
     </w:p>
@@ -476,6 +492,12 @@
         <w:t>Suggest possible extensions of what I have produced and further work</w:t>
       </w:r>
     </w:p>
+    <w:p>
+      <w:r>
+        <w:br w:type="page"/>
+      </w:r>
+    </w:p>
+    <w:p/>
     <w:sectPr>
       <w:pgSz w:w="11906" w:h="16838"/>
       <w:pgMar w:top="1440" w:right="1440" w:bottom="1440" w:left="1440" w:header="708" w:footer="708" w:gutter="0"/>

</xml_diff>